<commit_message>
Issue 18:Trazos finos de cu de soporte. Nuevos y modificacion de algunos
</commit_message>
<xml_diff>
--- a/02. Modelado de Requerimientos/Modelo de Casos De Uso/Trazos/Compras/004_Generar_Orden_De_Compra.docx
+++ b/02. Modelado de Requerimientos/Modelo de Casos De Uso/Trazos/Compras/004_Generar_Orden_De_Compra.docx
@@ -1146,8 +1146,6 @@
             </w:r>
           </w:p>
         </w:tc>
-        <w:bookmarkStart w:id="1" w:name="_GoBack"/>
-        <w:bookmarkEnd w:id="1"/>
       </w:tr>
       <w:tr>
         <w:tc>
@@ -1445,6 +1443,8 @@
             </w:pPr>
           </w:p>
         </w:tc>
+        <w:bookmarkStart w:id="1" w:name="_GoBack"/>
+        <w:bookmarkEnd w:id="1"/>
       </w:tr>
       <w:tr>
         <w:tc>
@@ -1563,6 +1563,9 @@
               </w:tabs>
               <w:ind w:left="230" w:hanging="230"/>
             </w:pPr>
+            <w:r>
+              <w:t>El EC selección el tipo de compra: Materia Prima.</w:t>
+            </w:r>
           </w:p>
         </w:tc>
       </w:tr>
@@ -2063,6 +2066,9 @@
               </w:tabs>
               <w:ind w:left="230" w:hanging="230"/>
             </w:pPr>
+            <w:r>
+              <w:t>El sistema busca y muestra las materias primas de ese proveedor.</w:t>
+            </w:r>
           </w:p>
         </w:tc>
       </w:tr>
@@ -2116,6 +2122,9 @@
               </w:tabs>
               <w:ind w:left="230" w:hanging="230"/>
             </w:pPr>
+            <w:r>
+              <w:t>El sistema solicita seleccione las materias primas a comprar con sus respectivas cantidades.</w:t>
+            </w:r>
           </w:p>
         </w:tc>
       </w:tr>
@@ -2172,6 +2181,9 @@
               </w:tabs>
               <w:ind w:left="230" w:hanging="230"/>
             </w:pPr>
+            <w:r>
+              <w:t>El EC selecciona las materias primas a comprar e ingresa las cantidades de los mismos.</w:t>
+            </w:r>
           </w:p>
         </w:tc>
       </w:tr>
@@ -2993,7 +3005,7 @@
 
 <file path=word/comments.xml><?xml version="1.0" encoding="utf-8"?>
 <w:comments xmlns:wpc="http://schemas.microsoft.com/office/word/2010/wordprocessingCanvas" xmlns:mc="http://schemas.openxmlformats.org/markup-compatibility/2006" xmlns:o="urn:schemas-microsoft-com:office:office" xmlns:r="http://schemas.openxmlformats.org/officeDocument/2006/relationships" xmlns:m="http://schemas.openxmlformats.org/officeDocument/2006/math" xmlns:v="urn:schemas-microsoft-com:vml" xmlns:wp14="http://schemas.microsoft.com/office/word/2010/wordprocessingDrawing" xmlns:wp="http://schemas.openxmlformats.org/drawingml/2006/wordprocessingDrawing" xmlns:w10="urn:schemas-microsoft-com:office:word" xmlns:w="http://schemas.openxmlformats.org/wordprocessingml/2006/main" xmlns:w14="http://schemas.microsoft.com/office/word/2010/wordml" xmlns:wpg="http://schemas.microsoft.com/office/word/2010/wordprocessingGroup" xmlns:wpi="http://schemas.microsoft.com/office/word/2010/wordprocessingInk" xmlns:wne="http://schemas.microsoft.com/office/word/2006/wordml" xmlns:wps="http://schemas.microsoft.com/office/word/2010/wordprocessingShape" mc:Ignorable="w14 wp14">
-  <w:comment w:id="2" w:author="tisan" w:date="2011-03-19T18:32:00Z" w:initials="t">
+  <w:comment w:id="2" w:author="tisan" w:date="2011-04-10T18:07:00Z" w:initials="t">
     <w:p>
       <w:pPr>
         <w:pStyle w:val="Textocomentario"/>
@@ -3007,6 +3019,11 @@
       <w:r>
         <w:t>Qué pasa si eligió Materia Prima?</w:t>
       </w:r>
+    </w:p>
+    <w:p>
+      <w:pPr>
+        <w:pStyle w:val="Textocomentario"/>
+      </w:pPr>
     </w:p>
   </w:comment>
 </w:comments>

</xml_diff>